<commit_message>
edits to accommodate significance statement
</commit_message>
<xml_diff>
--- a/paper/pnas2014/coverletter-final.docx
+++ b/paper/pnas2014/coverletter-final.docx
@@ -61,7 +61,7 @@
           <w:rFonts w:ascii="Times New Roman" w:hAnsi="Times New Roman"/>
           <w:noProof/>
         </w:rPr>
-        <w:t>April 22, 14</w:t>
+        <w:t>April 23, 14</w:t>
       </w:r>
       <w:r>
         <w:rPr>
@@ -82,6 +82,7 @@
           <w:spacing w:val="-3"/>
         </w:rPr>
       </w:pPr>
+      <w:bookmarkStart w:id="0" w:name="_GoBack"/>
     </w:p>
     <w:p>
       <w:pPr>
@@ -99,8 +100,6 @@
         </w:rPr>
         <w:t>Dear Editorial Board,</w:t>
       </w:r>
-      <w:bookmarkStart w:id="0" w:name="_GoBack"/>
-      <w:bookmarkEnd w:id="0"/>
     </w:p>
     <w:p>
       <w:pPr>
@@ -185,6 +184,7 @@
         <w:t xml:space="preserve"> and Noah Goodman.</w:t>
       </w:r>
     </w:p>
+    <w:bookmarkEnd w:id="0"/>
     <w:p>
       <w:pPr>
         <w:widowControl w:val="0"/>
@@ -344,7 +344,21 @@
         <w:rPr>
           <w:rFonts w:ascii="Times New Roman" w:hAnsi="Times New Roman"/>
         </w:rPr>
-        <w:t xml:space="preserve"> dollars. Bob said: ‘The watch cost </w:t>
+        <w:t xml:space="preserve"> dollars. Bob said: ‘</w:t>
+      </w:r>
+      <w:proofErr w:type="gramStart"/>
+      <w:r>
+        <w:rPr>
+          <w:rFonts w:ascii="Times New Roman" w:hAnsi="Times New Roman"/>
+        </w:rPr>
+        <w:t>The</w:t>
+      </w:r>
+      <w:proofErr w:type="gramEnd"/>
+      <w:r>
+        <w:rPr>
+          <w:rFonts w:ascii="Times New Roman" w:hAnsi="Times New Roman"/>
+        </w:rPr>
+        <w:t xml:space="preserve"> watch cost </w:t>
       </w:r>
       <w:r>
         <w:rPr>
@@ -536,7 +550,63 @@
         <w:rPr>
           <w:rFonts w:ascii="Times New Roman" w:hAnsi="Times New Roman"/>
         </w:rPr>
-        <w:t xml:space="preserve"> Mike Tanenhaus, Nick Chater, Terry Regier, Jeff Elman, Steven Pinker, and Amy Perfors.</w:t>
+        <w:t xml:space="preserve"> Mike </w:t>
+      </w:r>
+      <w:proofErr w:type="spellStart"/>
+      <w:r>
+        <w:rPr>
+          <w:rFonts w:ascii="Times New Roman" w:hAnsi="Times New Roman"/>
+        </w:rPr>
+        <w:t>Tanenhaus</w:t>
+      </w:r>
+      <w:proofErr w:type="spellEnd"/>
+      <w:r>
+        <w:rPr>
+          <w:rFonts w:ascii="Times New Roman" w:hAnsi="Times New Roman"/>
+        </w:rPr>
+        <w:t xml:space="preserve">, Nick </w:t>
+      </w:r>
+      <w:proofErr w:type="spellStart"/>
+      <w:r>
+        <w:rPr>
+          <w:rFonts w:ascii="Times New Roman" w:hAnsi="Times New Roman"/>
+        </w:rPr>
+        <w:t>Chater</w:t>
+      </w:r>
+      <w:proofErr w:type="spellEnd"/>
+      <w:r>
+        <w:rPr>
+          <w:rFonts w:ascii="Times New Roman" w:hAnsi="Times New Roman"/>
+        </w:rPr>
+        <w:t xml:space="preserve">, Terry </w:t>
+      </w:r>
+      <w:proofErr w:type="spellStart"/>
+      <w:r>
+        <w:rPr>
+          <w:rFonts w:ascii="Times New Roman" w:hAnsi="Times New Roman"/>
+        </w:rPr>
+        <w:t>Regier</w:t>
+      </w:r>
+      <w:proofErr w:type="spellEnd"/>
+      <w:r>
+        <w:rPr>
+          <w:rFonts w:ascii="Times New Roman" w:hAnsi="Times New Roman"/>
+        </w:rPr>
+        <w:t xml:space="preserve">, Jeff Elman, Steven Pinker, and Amy </w:t>
+      </w:r>
+      <w:proofErr w:type="spellStart"/>
+      <w:r>
+        <w:rPr>
+          <w:rFonts w:ascii="Times New Roman" w:hAnsi="Times New Roman"/>
+        </w:rPr>
+        <w:t>Perfors</w:t>
+      </w:r>
+      <w:proofErr w:type="spellEnd"/>
+      <w:r>
+        <w:rPr>
+          <w:rFonts w:ascii="Times New Roman" w:hAnsi="Times New Roman"/>
+        </w:rPr>
+        <w:t>.</w:t>
       </w:r>
     </w:p>
     <w:p>
@@ -2204,7 +2274,7 @@
 </file>
 
 <file path=customXml/itemProps1.xml><?xml version="1.0" encoding="utf-8"?>
-<ds:datastoreItem xmlns:ds="http://schemas.openxmlformats.org/officeDocument/2006/customXml" ds:itemID="{4F54731D-34B6-E34F-ABC8-8FCA4620335C}">
+<ds:datastoreItem xmlns:ds="http://schemas.openxmlformats.org/officeDocument/2006/customXml" ds:itemID="{8A0BA0F3-A623-4142-9953-EFB377E4D6A8}">
   <ds:schemaRefs>
     <ds:schemaRef ds:uri="http://schemas.openxmlformats.org/officeDocument/2006/bibliography"/>
   </ds:schemaRefs>

</xml_diff>